<commit_message>
Final report and changes committed
</commit_message>
<xml_diff>
--- a/ETL_project/ETL Project Report.docx
+++ b/ETL_project/ETL Project Report.docx
@@ -117,6 +117,9 @@
         <w:t xml:space="preserve"> that do not list one. This meant that parsing the data is not a straight forward as simply splitting the columns at each space.</w:t>
       </w:r>
       <w:r>
+        <w:t xml:space="preserve"> We had to chip away 4 different delimiters before reaching the final column.</w:t>
+      </w:r>
+      <w:r>
         <w:br/>
         <w:t>b. The address field needed to be parsed out into separate columns</w:t>
       </w:r>
@@ -238,8 +241,29 @@
       <w:r>
         <w:t>Transformations:</w:t>
       </w:r>
-      <w:r>
-        <w:br/>
+    </w:p>
+    <w:p>
+      <w:pPr>
+        <w:pStyle w:val="ListParagraph"/>
+        <w:numPr>
+          <w:ilvl w:val="0"/>
+          <w:numId w:val="4"/>
+        </w:numPr>
+      </w:pPr>
+      <w:r>
+        <w:t>Several of the columns were merged columns/rows which caused issues with Pandas.</w:t>
+      </w:r>
+    </w:p>
+    <w:p>
+      <w:pPr>
+        <w:pStyle w:val="ListParagraph"/>
+        <w:numPr>
+          <w:ilvl w:val="0"/>
+          <w:numId w:val="4"/>
+        </w:numPr>
+      </w:pPr>
+      <w:r>
+        <w:lastRenderedPageBreak/>
         <w:t>Due to getting copious amounts of errors reading the spreadsheet in pandas, this one had to be manipulated in excel. Mostly we needed to remove columns</w:t>
       </w:r>
       <w:r>
@@ -257,6 +281,11 @@
         <w:t xml:space="preserve"> group-by functions.</w:t>
       </w:r>
     </w:p>
+    <w:p>
+      <w:pPr>
+        <w:ind w:left="720"/>
+      </w:pPr>
+    </w:p>
     <w:p/>
     <w:p>
       <w:r>
@@ -277,10 +306,7 @@
       </w:r>
       <w:proofErr w:type="spellStart"/>
       <w:r>
-        <w:t>SqL</w:t>
-      </w:r>
-      <w:r>
-        <w:t>ite</w:t>
+        <w:t>SqLite</w:t>
       </w:r>
       <w:proofErr w:type="spellEnd"/>
       <w:r>
@@ -318,6 +344,41 @@
         <w:pStyle w:val="ListParagraph"/>
       </w:pPr>
       <w:r>
+        <w:t xml:space="preserve">Issues: when joining the two databases one of the zip codes was transformed into </w:t>
+      </w:r>
+      <w:proofErr w:type="gramStart"/>
+      <w:r>
+        <w:t>a</w:t>
+      </w:r>
+      <w:proofErr w:type="gramEnd"/>
+      <w:r>
+        <w:t xml:space="preserve"> object (this happened during the stripping of additional numbers from the </w:t>
+      </w:r>
+      <w:proofErr w:type="spellStart"/>
+      <w:r>
+        <w:t>zipcode</w:t>
+      </w:r>
+      <w:proofErr w:type="spellEnd"/>
+      <w:r>
+        <w:t>). We needed to transform this using ‘.</w:t>
+      </w:r>
+      <w:proofErr w:type="spellStart"/>
+      <w:r>
+        <w:t>astype</w:t>
+      </w:r>
+      <w:proofErr w:type="spellEnd"/>
+      <w:r>
+        <w:t xml:space="preserve"> (int64)’. An object and integer </w:t>
+      </w:r>
+      <w:proofErr w:type="spellStart"/>
+      <w:r>
+        <w:t>can not</w:t>
+      </w:r>
+      <w:proofErr w:type="spellEnd"/>
+      <w:r>
+        <w:t xml:space="preserve"> be joined.</w:t>
+      </w:r>
+      <w:r>
         <w:br/>
       </w:r>
     </w:p>
@@ -346,12 +407,6 @@
       </w:r>
       <w:bookmarkStart w:id="0" w:name="_GoBack"/>
       <w:bookmarkEnd w:id="0"/>
-    </w:p>
-    <w:p/>
-    <w:p>
-      <w:r>
-        <w:t>Results:</w:t>
-      </w:r>
     </w:p>
     <w:p>
       <w:pPr>
@@ -371,6 +426,95 @@
 <file path=word/numbering.xml><?xml version="1.0" encoding="utf-8"?>
 <w:numbering xmlns:wpc="http://schemas.microsoft.com/office/word/2010/wordprocessingCanvas" xmlns:cx="http://schemas.microsoft.com/office/drawing/2014/chartex" xmlns:cx1="http://schemas.microsoft.com/office/drawing/2015/9/8/chartex" xmlns:cx2="http://schemas.microsoft.com/office/drawing/2015/10/21/chartex" xmlns:cx3="http://schemas.microsoft.com/office/drawing/2016/5/9/chartex" xmlns:cx4="http://schemas.microsoft.com/office/drawing/2016/5/10/chartex" xmlns:cx5="http://schemas.microsoft.com/office/drawing/2016/5/11/chartex" xmlns:cx6="http://schemas.microsoft.com/office/drawing/2016/5/12/chartex" xmlns:cx7="http://schemas.microsoft.com/office/drawing/2016/5/13/chartex" xmlns:cx8="http://schemas.microsoft.com/office/drawing/2016/5/14/chartex" xmlns:mc="http://schemas.openxmlformats.org/markup-compatibility/2006" xmlns:aink="http://schemas.microsoft.com/office/drawing/2016/ink" xmlns:am3d="http://schemas.microsoft.com/office/drawing/2017/model3d" xmlns:o="urn:schemas-microsoft-com:office:office" xmlns:r="http://schemas.openxmlformats.org/officeDocument/2006/relationships" xmlns:m="http://schemas.openxmlformats.org/officeDocument/2006/math" xmlns:v="urn:schemas-microsoft-com:vml" xmlns:wp14="http://schemas.microsoft.com/office/word/2010/wordprocessingDrawing" xmlns:wp="http://schemas.openxmlformats.org/drawingml/2006/wordprocessingDrawing" xmlns:w10="urn:schemas-microsoft-com:office:word" xmlns:w="http://schemas.openxmlformats.org/wordprocessingml/2006/main" xmlns:w14="http://schemas.microsoft.com/office/word/2010/wordml" xmlns:w15="http://schemas.microsoft.com/office/word/2012/wordml" xmlns:w16cid="http://schemas.microsoft.com/office/word/2016/wordml/cid" xmlns:w16se="http://schemas.microsoft.com/office/word/2015/wordml/symex" xmlns:wpg="http://schemas.microsoft.com/office/word/2010/wordprocessingGroup" xmlns:wpi="http://schemas.microsoft.com/office/word/2010/wordprocessingInk" xmlns:wne="http://schemas.microsoft.com/office/word/2006/wordml" xmlns:wps="http://schemas.microsoft.com/office/word/2010/wordprocessingShape" mc:Ignorable="w14 w15 w16se w16cid wp14">
   <w:abstractNum w:abstractNumId="0" w15:restartNumberingAfterBreak="0">
+    <w:nsid w:val="352D4019"/>
+    <w:multiLevelType w:val="hybridMultilevel"/>
+    <w:tmpl w:val="9AC60A2A"/>
+    <w:lvl w:ilvl="0" w:tplc="149272C6">
+      <w:start w:val="1"/>
+      <w:numFmt w:val="decimal"/>
+      <w:lvlText w:val="%1."/>
+      <w:lvlJc w:val="left"/>
+      <w:pPr>
+        <w:ind w:left="1080" w:hanging="360"/>
+      </w:pPr>
+      <w:rPr>
+        <w:rFonts w:hint="default"/>
+      </w:rPr>
+    </w:lvl>
+    <w:lvl w:ilvl="1" w:tplc="04090019" w:tentative="1">
+      <w:start w:val="1"/>
+      <w:numFmt w:val="lowerLetter"/>
+      <w:lvlText w:val="%2."/>
+      <w:lvlJc w:val="left"/>
+      <w:pPr>
+        <w:ind w:left="1800" w:hanging="360"/>
+      </w:pPr>
+    </w:lvl>
+    <w:lvl w:ilvl="2" w:tplc="0409001B" w:tentative="1">
+      <w:start w:val="1"/>
+      <w:numFmt w:val="lowerRoman"/>
+      <w:lvlText w:val="%3."/>
+      <w:lvlJc w:val="right"/>
+      <w:pPr>
+        <w:ind w:left="2520" w:hanging="180"/>
+      </w:pPr>
+    </w:lvl>
+    <w:lvl w:ilvl="3" w:tplc="0409000F" w:tentative="1">
+      <w:start w:val="1"/>
+      <w:numFmt w:val="decimal"/>
+      <w:lvlText w:val="%4."/>
+      <w:lvlJc w:val="left"/>
+      <w:pPr>
+        <w:ind w:left="3240" w:hanging="360"/>
+      </w:pPr>
+    </w:lvl>
+    <w:lvl w:ilvl="4" w:tplc="04090019" w:tentative="1">
+      <w:start w:val="1"/>
+      <w:numFmt w:val="lowerLetter"/>
+      <w:lvlText w:val="%5."/>
+      <w:lvlJc w:val="left"/>
+      <w:pPr>
+        <w:ind w:left="3960" w:hanging="360"/>
+      </w:pPr>
+    </w:lvl>
+    <w:lvl w:ilvl="5" w:tplc="0409001B" w:tentative="1">
+      <w:start w:val="1"/>
+      <w:numFmt w:val="lowerRoman"/>
+      <w:lvlText w:val="%6."/>
+      <w:lvlJc w:val="right"/>
+      <w:pPr>
+        <w:ind w:left="4680" w:hanging="180"/>
+      </w:pPr>
+    </w:lvl>
+    <w:lvl w:ilvl="6" w:tplc="0409000F" w:tentative="1">
+      <w:start w:val="1"/>
+      <w:numFmt w:val="decimal"/>
+      <w:lvlText w:val="%7."/>
+      <w:lvlJc w:val="left"/>
+      <w:pPr>
+        <w:ind w:left="5400" w:hanging="360"/>
+      </w:pPr>
+    </w:lvl>
+    <w:lvl w:ilvl="7" w:tplc="04090019" w:tentative="1">
+      <w:start w:val="1"/>
+      <w:numFmt w:val="lowerLetter"/>
+      <w:lvlText w:val="%8."/>
+      <w:lvlJc w:val="left"/>
+      <w:pPr>
+        <w:ind w:left="6120" w:hanging="360"/>
+      </w:pPr>
+    </w:lvl>
+    <w:lvl w:ilvl="8" w:tplc="0409001B" w:tentative="1">
+      <w:start w:val="1"/>
+      <w:numFmt w:val="lowerRoman"/>
+      <w:lvlText w:val="%9."/>
+      <w:lvlJc w:val="right"/>
+      <w:pPr>
+        <w:ind w:left="6840" w:hanging="180"/>
+      </w:pPr>
+    </w:lvl>
+  </w:abstractNum>
+  <w:abstractNum w:abstractNumId="1" w15:restartNumberingAfterBreak="0">
     <w:nsid w:val="577039BF"/>
     <w:multiLevelType w:val="hybridMultilevel"/>
     <w:tmpl w:val="DC5064B4"/>
@@ -459,7 +603,7 @@
       </w:pPr>
     </w:lvl>
   </w:abstractNum>
-  <w:abstractNum w:abstractNumId="1" w15:restartNumberingAfterBreak="0">
+  <w:abstractNum w:abstractNumId="2" w15:restartNumberingAfterBreak="0">
     <w:nsid w:val="75AF1313"/>
     <w:multiLevelType w:val="hybridMultilevel"/>
     <w:tmpl w:val="EB9684D2"/>
@@ -548,7 +692,7 @@
       </w:pPr>
     </w:lvl>
   </w:abstractNum>
-  <w:abstractNum w:abstractNumId="2" w15:restartNumberingAfterBreak="0">
+  <w:abstractNum w:abstractNumId="3" w15:restartNumberingAfterBreak="0">
     <w:nsid w:val="7B276BE2"/>
     <w:multiLevelType w:val="hybridMultilevel"/>
     <w:tmpl w:val="8CBE01A4"/>
@@ -638,13 +782,16 @@
     </w:lvl>
   </w:abstractNum>
   <w:num w:numId="1">
-    <w:abstractNumId w:val="0"/>
+    <w:abstractNumId w:val="1"/>
   </w:num>
   <w:num w:numId="2">
+    <w:abstractNumId w:val="3"/>
+  </w:num>
+  <w:num w:numId="3">
     <w:abstractNumId w:val="2"/>
   </w:num>
-  <w:num w:numId="3">
-    <w:abstractNumId w:val="1"/>
+  <w:num w:numId="4">
+    <w:abstractNumId w:val="0"/>
   </w:num>
 </w:numbering>
 </file>

</xml_diff>